<commit_message>
cert add, footer fix
</commit_message>
<xml_diff>
--- a/JustinChimWebResume.docx
+++ b/JustinChimWebResume.docx
@@ -145,22 +145,43 @@
           <w:sz w:val="22"/>
           <w:szCs w:val="22"/>
         </w:rPr>
-        <w:t xml:space="preserve">https://justinchim.github.io/ </w:t>
+        <w:t xml:space="preserve">Portfolio:  </w:t>
       </w:r>
       <w:r>
         <w:rPr>
           <w:sz w:val="22"/>
           <w:szCs w:val="22"/>
         </w:rPr>
-        <w:t xml:space="preserve">                                  </w:t>
-      </w:r>
-      <w:proofErr w:type="gramStart"/>
+        <w:t xml:space="preserve">https://justinchim.github.io/ </w:t>
+      </w:r>
       <w:r>
         <w:rPr>
           <w:sz w:val="22"/>
           <w:szCs w:val="22"/>
         </w:rPr>
-        <w:t xml:space="preserve">   </w:t>
+        <w:t xml:space="preserve">              </w:t>
+      </w:r>
+      <w:r>
+        <w:rPr>
+          <w:sz w:val="22"/>
+          <w:szCs w:val="22"/>
+        </w:rPr>
+        <w:t xml:space="preserve"> </w:t>
+      </w:r>
+      <w:proofErr w:type="gramStart"/>
+      <w:r>
+        <w:rPr>
+          <w:sz w:val="22"/>
+          <w:szCs w:val="22"/>
+        </w:rPr>
+        <w:t xml:space="preserve"> </w:t>
+      </w:r>
+      <w:r>
+        <w:rPr>
+          <w:sz w:val="22"/>
+          <w:szCs w:val="22"/>
+        </w:rPr>
+        <w:t xml:space="preserve">  </w:t>
       </w:r>
       <w:r>
         <w:rPr>
@@ -198,7 +219,7 @@
           <w:sz w:val="22"/>
           <w:szCs w:val="22"/>
         </w:rPr>
-        <w:t xml:space="preserve">               </w:t>
+        <w:t xml:space="preserve">             </w:t>
       </w:r>
       <w:r>
         <w:rPr>
@@ -235,6 +256,13 @@
           <w:szCs w:val="22"/>
         </w:rPr>
       </w:pPr>
+      <w:r>
+        <w:rPr>
+          <w:sz w:val="22"/>
+          <w:szCs w:val="22"/>
+        </w:rPr>
+        <w:t xml:space="preserve">GitHub:  </w:t>
+      </w:r>
       <w:r>
         <w:rPr>
           <w:sz w:val="22"/>
@@ -2374,6 +2402,18 @@
           <w:szCs w:val="18"/>
           <w:bdr w:val="none" w:sz="0" w:space="0" w:color="auto" w:frame="1"/>
         </w:rPr>
+        <w:t xml:space="preserve">MySQL, </w:t>
+      </w:r>
+      <w:bookmarkStart w:id="0" w:name="_GoBack"/>
+      <w:bookmarkEnd w:id="0"/>
+      <w:r>
+        <w:rPr>
+          <w:rFonts w:eastAsia="Times New Roman" w:cs="Times New Roman"/>
+          <w:bCs/>
+          <w:sz w:val="18"/>
+          <w:szCs w:val="18"/>
+          <w:bdr w:val="none" w:sz="0" w:space="0" w:color="auto" w:frame="1"/>
+        </w:rPr>
         <w:t xml:space="preserve">C++, NI Multisim, Eagle PCB, </w:t>
       </w:r>
       <w:proofErr w:type="spellStart"/>
@@ -2523,8 +2563,6 @@
         </w:rPr>
         <w:t>Native</w:t>
       </w:r>
-      <w:bookmarkStart w:id="0" w:name="_GoBack"/>
-      <w:bookmarkEnd w:id="0"/>
       <w:r>
         <w:rPr>
           <w:rFonts w:eastAsia="Times New Roman" w:cs="Times New Roman"/>
@@ -5244,7 +5282,7 @@
 </file>
 
 <file path=customXml/itemProps1.xml><?xml version="1.0" encoding="utf-8"?>
-<ds:datastoreItem xmlns:ds="http://schemas.openxmlformats.org/officeDocument/2006/customXml" ds:itemID="{EDA02FAF-6D10-164C-B220-192029964A9F}">
+<ds:datastoreItem xmlns:ds="http://schemas.openxmlformats.org/officeDocument/2006/customXml" ds:itemID="{E527C414-ED48-614E-A7B3-DA913CA49ED5}">
   <ds:schemaRefs>
     <ds:schemaRef ds:uri="http://schemas.openxmlformats.org/officeDocument/2006/bibliography"/>
   </ds:schemaRefs>

</xml_diff>